<commit_message>
Fixed IT6 and Finished IT8
</commit_message>
<xml_diff>
--- a/IntegrationPlan.docx
+++ b/IntegrationPlan.docx
@@ -367,7 +367,7 @@
           </w:tcPr>
           <w:p>
             <w:r>
-              <w:t>S</w:t>
+              <w:t>X</w:t>
             </w:r>
           </w:p>
         </w:tc>
@@ -581,7 +581,7 @@
           </w:tcPr>
           <w:p>
             <w:r>
-              <w:t>S</w:t>
+              <w:t>X</w:t>
             </w:r>
           </w:p>
         </w:tc>
@@ -629,13 +629,21 @@
           <w:tcPr>
             <w:tcW w:w="867" w:type="dxa"/>
           </w:tcPr>
-          <w:p/>
+          <w:p>
+            <w:r>
+              <w:t>S</w:t>
+            </w:r>
+          </w:p>
         </w:tc>
         <w:tc>
           <w:tcPr>
             <w:tcW w:w="912" w:type="dxa"/>
           </w:tcPr>
-          <w:p/>
+          <w:p>
+            <w:r>
+              <w:t>S</w:t>
+            </w:r>
+          </w:p>
         </w:tc>
         <w:tc>
           <w:tcPr>
@@ -731,13 +739,21 @@
           <w:tcPr>
             <w:tcW w:w="867" w:type="dxa"/>
           </w:tcPr>
-          <w:p/>
+          <w:p>
+            <w:r>
+              <w:t>S</w:t>
+            </w:r>
+          </w:p>
         </w:tc>
         <w:tc>
           <w:tcPr>
             <w:tcW w:w="912" w:type="dxa"/>
           </w:tcPr>
-          <w:p/>
+          <w:p>
+            <w:r>
+              <w:t>S</w:t>
+            </w:r>
+          </w:p>
         </w:tc>
         <w:tc>
           <w:tcPr>

</xml_diff>

<commit_message>
Finished report, renamed TestTimer to FakeTimer
</commit_message>
<xml_diff>
--- a/IntegrationPlan.docx
+++ b/IntegrationPlan.docx
@@ -955,7 +955,11 @@
           <w:tcPr>
             <w:tcW w:w="867" w:type="dxa"/>
           </w:tcPr>
-          <w:p/>
+          <w:p>
+            <w:r>
+              <w:t>S</w:t>
+            </w:r>
+          </w:p>
         </w:tc>
         <w:tc>
           <w:tcPr>
@@ -1005,6 +1009,8 @@
             <w:r>
               <w:t>X</w:t>
             </w:r>
+            <w:bookmarkStart w:id="0" w:name="_GoBack"/>
+            <w:bookmarkEnd w:id="0"/>
           </w:p>
         </w:tc>
         <w:tc>
@@ -1159,8 +1165,6 @@
       <w:r>
         <w:t>X: This module is included</w:t>
       </w:r>
-      <w:bookmarkStart w:id="0" w:name="_GoBack"/>
-      <w:bookmarkEnd w:id="0"/>
     </w:p>
     <w:p>
       <w:r>

</xml_diff>